<commit_message>
Updated images and document
</commit_message>
<xml_diff>
--- a/bsc_project/notebooks/bsc25_df_report.docx
+++ b/bsc_project/notebooks/bsc25_df_report.docx
@@ -142,7 +142,7 @@
           <w:sz w:val="22"/>
           <w:szCs w:val="22"/>
         </w:rPr>
-        <w:t>with data selected through a strategy based on confidence scores and cost…</w:t>
+        <w:t>with data selected through strateg</w:t>
       </w:r>
       <w:r>
         <w:rPr>
@@ -151,7 +151,25 @@
           <w:sz w:val="22"/>
           <w:szCs w:val="22"/>
         </w:rPr>
-        <w:t xml:space="preserve"> </w:t>
+        <w:t xml:space="preserve">ies centered around the confidence cost. We observe no improvement on a learning curve starting at 10,000 tokens </w:t>
+      </w:r>
+      <w:r>
+        <w:rPr>
+          <w:i/>
+          <w:iCs/>
+          <w:sz w:val="22"/>
+          <w:szCs w:val="22"/>
+        </w:rPr>
+        <w:t>despite four different strategies</w:t>
+      </w:r>
+      <w:r>
+        <w:rPr>
+          <w:i/>
+          <w:iCs/>
+          <w:sz w:val="22"/>
+          <w:szCs w:val="22"/>
+        </w:rPr>
+        <w:t xml:space="preserve">. </w:t>
       </w:r>
     </w:p>
     <w:p>
@@ -164,7 +182,13 @@
     </w:p>
     <w:p>
       <w:r>
-        <w:t xml:space="preserve">The OFROM+ corpus contains transcribed recordings of spoken French that are annotated in PoS (Part-of-Speech, meaning grammatical labels such as verb, noun, etc.) using an automatic annotation tool, </w:t>
+        <w:t>The OFROM+ corpus</w:t>
+      </w:r>
+      <w:r>
+        <w:t xml:space="preserve"> (Avanzi et al. 2012)</w:t>
+      </w:r>
+      <w:r>
+        <w:t xml:space="preserve"> contains transcribed recordings of spoken French that are annotated in PoS (Part-of-Speech, meaning grammatical labels such as verb, noun, etc.) using an automatic annotation tool, </w:t>
       </w:r>
       <w:r>
         <w:t xml:space="preserve">DisMo (Christodoulides et al. 2018). </w:t>
@@ -232,7 +256,16 @@
         <w:t xml:space="preserve">here </w:t>
       </w:r>
       <w:r>
-        <w:t xml:space="preserve">as if manually corrected. </w:t>
+        <w:t>as if manually corrected</w:t>
+      </w:r>
+      <w:r>
+        <w:rPr>
+          <w:rStyle w:val="Appelnotedebasdep"/>
+        </w:rPr>
+        <w:footnoteReference w:id="1"/>
+      </w:r>
+      <w:r>
+        <w:t xml:space="preserve">. </w:t>
       </w:r>
     </w:p>
     <w:p>
@@ -289,7 +322,7 @@
         <w:rPr>
           <w:rStyle w:val="Appelnotedebasdep"/>
         </w:rPr>
-        <w:footnoteReference w:id="1"/>
+        <w:footnoteReference w:id="2"/>
       </w:r>
       <w:r>
         <w:t xml:space="preserve">. We will present that data’s specifics (1.1) as well as how we pre-processed it (1.2) to turn it into an input. </w:t>
@@ -330,6 +363,7 @@
           <w:i/>
           <w:iCs/>
         </w:rPr>
+        <w:lastRenderedPageBreak/>
         <w:t>token</w:t>
       </w:r>
       <w:r>
@@ -382,7 +416,6 @@
           <w:i/>
           <w:iCs/>
         </w:rPr>
-        <w:lastRenderedPageBreak/>
         <w:t>segment</w:t>
       </w:r>
       <w:r>
@@ -672,6 +705,12 @@
       </w:r>
     </w:p>
     <w:p>
+      <w:pPr>
+        <w:rPr>
+          <w:sz w:val="22"/>
+          <w:szCs w:val="22"/>
+        </w:rPr>
+      </w:pPr>
       <w:r>
         <w:rPr>
           <w:noProof/>
@@ -722,6 +761,12 @@
       </w:r>
       <w:r>
         <w:br/>
+      </w:r>
+      <w:r>
+        <w:rPr>
+          <w:sz w:val="22"/>
+          <w:szCs w:val="22"/>
+        </w:rPr>
         <w:t>Fig.1: OFROM+ transcription</w:t>
       </w:r>
     </w:p>
@@ -955,7 +1000,7 @@
         </w:rPr>
         <w:lastRenderedPageBreak/>
         <w:drawing>
-          <wp:inline distT="0" distB="0" distL="0" distR="0" wp14:anchorId="36277BA5" wp14:editId="12E03FFF">
+          <wp:inline distT="0" distB="0" distL="0" distR="0" wp14:anchorId="36277BA5" wp14:editId="3F6237A4">
             <wp:extent cx="5760720" cy="2894330"/>
             <wp:effectExtent l="0" t="0" r="0" b="1270"/>
             <wp:docPr id="2076967081" name="Image 3" descr="Une image contenant ligne, cercle, Symétrie&#10;&#10;Le contenu généré par l’IA peut être incorrect."/>
@@ -1127,13 +1172,31 @@
       </w:tr>
     </w:tbl>
     <w:p>
-      <w:r>
+      <w:pPr>
+        <w:rPr>
+          <w:sz w:val="22"/>
+          <w:szCs w:val="22"/>
+        </w:rPr>
+      </w:pPr>
+      <w:r>
+        <w:rPr>
+          <w:sz w:val="22"/>
+          <w:szCs w:val="22"/>
+        </w:rPr>
         <w:t>Fig.</w:t>
       </w:r>
       <w:r>
+        <w:rPr>
+          <w:sz w:val="22"/>
+          <w:szCs w:val="22"/>
+        </w:rPr>
         <w:t>3</w:t>
       </w:r>
       <w:r>
+        <w:rPr>
+          <w:sz w:val="22"/>
+          <w:szCs w:val="22"/>
+        </w:rPr>
         <w:t>: Count of files, sequences and tokens.</w:t>
       </w:r>
     </w:p>
@@ -1767,13 +1830,7 @@
     </w:p>
     <w:p>
       <w:r>
-        <w:t xml:space="preserve">The </w:t>
-      </w:r>
-      <w:r>
-        <w:t>general process of our experiment</w:t>
-      </w:r>
-      <w:r>
-        <w:t xml:space="preserve"> is in 3 steps:</w:t>
+        <w:t>The general process of our experiment is in 3 steps:</w:t>
       </w:r>
     </w:p>
     <w:p>
@@ -1945,6 +2002,9 @@
       </w:r>
       <w:r>
         <w:t xml:space="preserve">Figure 4 shows the learning curves in two graphs. The title contains the batch size in parenthesis and the y-axis the number of replications in parenthesis. </w:t>
+      </w:r>
+      <w:r>
+        <w:t xml:space="preserve">Confidence intervals (in dashed lines) will always be with a 95% confidence. </w:t>
       </w:r>
     </w:p>
     <w:p>
@@ -2002,10 +2062,24 @@
       </w:r>
     </w:p>
     <w:p>
-      <w:r>
+      <w:pPr>
+        <w:rPr>
+          <w:sz w:val="22"/>
+          <w:szCs w:val="22"/>
+        </w:rPr>
+      </w:pPr>
+      <w:r>
+        <w:rPr>
+          <w:sz w:val="22"/>
+          <w:szCs w:val="22"/>
+        </w:rPr>
         <w:t xml:space="preserve">Fig.4: Passive </w:t>
       </w:r>
       <w:r>
+        <w:rPr>
+          <w:sz w:val="22"/>
+          <w:szCs w:val="22"/>
+        </w:rPr>
         <w:t>learning</w:t>
       </w:r>
     </w:p>
@@ -2023,16 +2097,17 @@
         <w:t xml:space="preserve"> floor for PoS models at 0.93</w:t>
       </w:r>
       <w:r>
-        <w:t>.</w:t>
-      </w:r>
-    </w:p>
-    <w:p>
-      <w:pPr>
-        <w:rPr>
-          <w:iCs/>
-        </w:rPr>
-      </w:pPr>
-      <w:r>
+        <w:t xml:space="preserve"> – with the caveat that, again, the labels we use were automatically generated.</w:t>
+      </w:r>
+    </w:p>
+    <w:p>
+      <w:pPr>
+        <w:rPr>
+          <w:iCs/>
+        </w:rPr>
+      </w:pPr>
+      <w:r>
+        <w:lastRenderedPageBreak/>
         <w:t xml:space="preserve">From there, strategies for file selection become </w:t>
       </w:r>
       <w:r>
@@ -2054,7 +2129,6 @@
         <w:pStyle w:val="Titre2"/>
       </w:pPr>
       <w:r>
-        <w:lastRenderedPageBreak/>
         <w:t xml:space="preserve">2.2. </w:t>
       </w:r>
       <w:r>
@@ -2083,13 +2157,13 @@
         <w:t>file_</w:t>
       </w:r>
       <w:r>
-        <w:t>weight = (1 – avg(</w:t>
-      </w:r>
-      <w:r>
-        <w:t>file_</w:t>
-      </w:r>
-      <w:r>
-        <w:t>confidence_scores))</w:t>
+        <w:t>weight = (1 – avg</w:t>
+      </w:r>
+      <w:r>
+        <w:t>_</w:t>
+      </w:r>
+      <w:r>
+        <w:t>confidence_scores)</w:t>
       </w:r>
     </w:p>
     <w:p>
@@ -2122,32 +2196,11 @@
         <w:pStyle w:val="Citation"/>
       </w:pPr>
       <w:r>
-        <w:t>confidence_scores</w:t>
-      </w:r>
-      <w:r>
-        <w:t xml:space="preserve"> = </w:t>
-      </w:r>
-      <w:r>
-        <w:t>predict</w:t>
-      </w:r>
-      <w:r>
-        <w:t>(</w:t>
-      </w:r>
-      <w:r>
-        <w:t>X, y</w:t>
-      </w:r>
-      <w:r>
-        <w:t>)</w:t>
+        <w:t>confidence_scores = predict(X, y)</w:t>
       </w:r>
       <w:r>
         <w:br/>
-        <w:t xml:space="preserve">confidence_scores = confidence_scores </w:t>
-      </w:r>
-      <w:r>
-        <w:t xml:space="preserve">&lt; </w:t>
-      </w:r>
-      <w:r>
-        <w:t>accuracy</w:t>
+        <w:t>confidence_scores = confidence_scores &lt; accuracy</w:t>
       </w:r>
       <w:r>
         <w:br/>
@@ -2156,16 +2209,7 @@
         <w:t>avg</w:t>
       </w:r>
       <w:r>
-        <w:t xml:space="preserve">_confidence_score = </w:t>
-      </w:r>
-      <w:r>
-        <w:t>mean(</w:t>
-      </w:r>
-      <w:r>
-        <w:t>confidence_scores</w:t>
-      </w:r>
-      <w:r>
-        <w:t>)</w:t>
+        <w:t>_confidence_score = mean(confidence_scores)</w:t>
       </w:r>
     </w:p>
     <w:p>
@@ -2186,12 +2230,18 @@
       </w:r>
     </w:p>
     <w:p>
+      <w:pPr>
+        <w:rPr>
+          <w:sz w:val="22"/>
+          <w:szCs w:val="22"/>
+        </w:rPr>
+      </w:pPr>
       <w:r>
         <w:rPr>
           <w:noProof/>
         </w:rPr>
         <w:drawing>
-          <wp:inline distT="0" distB="0" distL="0" distR="0" wp14:anchorId="7D7ADCEF" wp14:editId="15E6005E">
+          <wp:inline distT="0" distB="0" distL="0" distR="0" wp14:anchorId="7D7ADCEF" wp14:editId="7D68FA96">
             <wp:extent cx="5760720" cy="2880360"/>
             <wp:effectExtent l="0" t="0" r="0" b="0"/>
             <wp:docPr id="1384855140" name="Image 2"/>
@@ -2234,6 +2284,12 @@
       </w:r>
       <w:r>
         <w:br/>
+      </w:r>
+      <w:r>
+        <w:rPr>
+          <w:sz w:val="22"/>
+          <w:szCs w:val="22"/>
+        </w:rPr>
         <w:t>Fig.5: Active learning with file confidence</w:t>
       </w:r>
     </w:p>
@@ -2245,12 +2301,15 @@
         <w:t xml:space="preserve"> experiment. </w:t>
       </w:r>
       <w:r>
-        <w:t xml:space="preserve">The average could give the impression of a better performance in the 100k batch but this is only due, again, to randomness, as shown by confidence intervals (dash lines). </w:t>
-      </w:r>
-    </w:p>
-    <w:p>
+        <w:t xml:space="preserve">The average could give the </w:t>
+      </w:r>
       <w:r>
         <w:lastRenderedPageBreak/>
+        <w:t xml:space="preserve">impression of a better performance in the 100k batch but this is only due, again, to randomness, as shown by confidence intervals (dash lines). </w:t>
+      </w:r>
+    </w:p>
+    <w:p>
+      <w:r>
         <w:t>Having no improvement on the learning curve is not the expected result. Other strategies, however, have fared even worse.</w:t>
       </w:r>
     </w:p>
@@ -2264,10 +2323,7 @@
         <w:ind w:left="567"/>
       </w:pPr>
       <w:r>
-        <w:t xml:space="preserve">file_weight = </w:t>
-      </w:r>
-      <w:r>
-        <w:t>( (m1*confidence_score) + (m2*file_utility) ) / (m3*</w:t>
+        <w:t>file_weight = ( (m1*confidence_score) + (m2*file_utility) ) / (m3*</w:t>
       </w:r>
       <w:r>
         <w:t>file_</w:t>
@@ -2305,24 +2361,18 @@
         <w:ind w:left="567"/>
       </w:pPr>
       <w:r>
-        <w:t xml:space="preserve">file_weight = </w:t>
-      </w:r>
-      <w:r>
-        <w:t>(1 – avg_</w:t>
-      </w:r>
-      <w:r>
-        <w:t>confidence_score</w:t>
-      </w:r>
-      <w:r>
-        <w:t>)</w:t>
-      </w:r>
-      <w:r>
-        <w:t xml:space="preserve"> / file_cost</w:t>
-      </w:r>
-    </w:p>
-    <w:p>
-      <w:r>
-        <w:t xml:space="preserve">We tried that strategy with and without a cutoff point before the average. </w:t>
+        <w:t>file_weight = (1 – avg_confidence_score) / file_cost</w:t>
+      </w:r>
+    </w:p>
+    <w:p>
+      <w:r>
+        <w:t>We tried that strategy</w:t>
+      </w:r>
+      <w:r>
+        <w:t>, still with a cutoff point before th average</w:t>
+      </w:r>
+      <w:r>
+        <w:t xml:space="preserve">. </w:t>
       </w:r>
       <w:r>
         <w:t>The resul</w:t>
@@ -2337,7 +2387,13 @@
         <w:t xml:space="preserve">, </w:t>
       </w:r>
       <w:r>
-        <w:t xml:space="preserve">shows no improvement. Rather, the way the cost is computed may actually worsen the selection. </w:t>
+        <w:t>shows no improvement. Rather, the way the cost is computed actually worsen</w:t>
+      </w:r>
+      <w:r>
+        <w:t>s</w:t>
+      </w:r>
+      <w:r>
+        <w:t xml:space="preserve"> the selection. </w:t>
       </w:r>
     </w:p>
     <w:p>
@@ -2346,7 +2402,7 @@
           <w:noProof/>
         </w:rPr>
         <w:drawing>
-          <wp:inline distT="0" distB="0" distL="0" distR="0" wp14:anchorId="53202B0B" wp14:editId="0FD9EB23">
+          <wp:inline distT="0" distB="0" distL="0" distR="0" wp14:anchorId="53202B0B" wp14:editId="6EE2EF4C">
             <wp:extent cx="5760720" cy="2880360"/>
             <wp:effectExtent l="0" t="0" r="0" b="0"/>
             <wp:docPr id="955162638" name="Image 3"/>
@@ -2389,13 +2445,31 @@
       </w:r>
     </w:p>
     <w:p>
-      <w:r>
+      <w:pPr>
+        <w:rPr>
+          <w:sz w:val="22"/>
+          <w:szCs w:val="22"/>
+        </w:rPr>
+      </w:pPr>
+      <w:r>
+        <w:rPr>
+          <w:sz w:val="22"/>
+          <w:szCs w:val="22"/>
+        </w:rPr>
         <w:t xml:space="preserve">Fig.6: Active learning with </w:t>
       </w:r>
       <w:r>
+        <w:rPr>
+          <w:sz w:val="22"/>
+          <w:szCs w:val="22"/>
+        </w:rPr>
         <w:t xml:space="preserve">file </w:t>
       </w:r>
       <w:r>
+        <w:rPr>
+          <w:sz w:val="22"/>
+          <w:szCs w:val="22"/>
+        </w:rPr>
         <w:t>cost</w:t>
       </w:r>
     </w:p>
@@ -2429,12 +2503,136 @@
         <w:t>file cost</w:t>
       </w:r>
       <w:r>
-        <w:t xml:space="preserve"> as defined here (1.2) must be abandoned. </w:t>
-      </w:r>
-    </w:p>
-    <w:p>
-      <w:r>
-        <w:t>This does not exhaust all the possible strategies for this approach. However, we decided to try another approach entirely, born from our exploratory work.</w:t>
+        <w:t xml:space="preserve"> as defined here (1.2) </w:t>
+      </w:r>
+      <w:r>
+        <w:t>must</w:t>
+      </w:r>
+      <w:r>
+        <w:t xml:space="preserve"> be abandoned. </w:t>
+      </w:r>
+    </w:p>
+    <w:p>
+      <w:r>
+        <w:lastRenderedPageBreak/>
+        <w:t xml:space="preserve">One last strategy we attempted in this approach was to revise the average confidence score again, not only with a cutoff point but also by selecting the type of token for which the confidence score was taken into account: grammatical </w:t>
+      </w:r>
+      <w:r>
+        <w:rPr>
+          <w:i/>
+          <w:iCs/>
+        </w:rPr>
+        <w:t>tokens</w:t>
+      </w:r>
+      <w:r>
+        <w:t xml:space="preserve"> specifically, based on their main category</w:t>
+      </w:r>
+      <w:r>
+        <w:t>. That main category is drawn, again, from a pre-existing dictionary of tokens and their possible labels, irrelevant of position</w:t>
+      </w:r>
+      <w:r>
+        <w:t xml:space="preserve">. This fully integrates the </w:t>
+      </w:r>
+      <w:r>
+        <w:rPr>
+          <w:i/>
+          <w:iCs/>
+        </w:rPr>
+        <w:t>file utility</w:t>
+      </w:r>
+      <w:r>
+        <w:t xml:space="preserve"> into the confidence score but still worsens the result, as shown in figure 7</w:t>
+      </w:r>
+      <w:r>
+        <w:t>.</w:t>
+      </w:r>
+      <w:r>
+        <w:rPr>
+          <w:noProof/>
+        </w:rPr>
+        <w:drawing>
+          <wp:inline distT="0" distB="0" distL="0" distR="0" wp14:anchorId="378841A5" wp14:editId="077FDADE">
+            <wp:extent cx="5753100" cy="2876550"/>
+            <wp:effectExtent l="0" t="0" r="0" b="0"/>
+            <wp:docPr id="1271720276" name="Image 2"/>
+            <wp:cNvGraphicFramePr>
+              <a:graphicFrameLocks xmlns:a="http://schemas.openxmlformats.org/drawingml/2006/main" noChangeAspect="1"/>
+            </wp:cNvGraphicFramePr>
+            <a:graphic xmlns:a="http://schemas.openxmlformats.org/drawingml/2006/main">
+              <a:graphicData uri="http://schemas.openxmlformats.org/drawingml/2006/picture">
+                <pic:pic xmlns:pic="http://schemas.openxmlformats.org/drawingml/2006/picture">
+                  <pic:nvPicPr>
+                    <pic:cNvPr id="1271720276" name="Image 2"/>
+                    <pic:cNvPicPr>
+                      <a:picLocks noChangeAspect="1" noChangeArrowheads="1"/>
+                    </pic:cNvPicPr>
+                  </pic:nvPicPr>
+                  <pic:blipFill>
+                    <a:blip r:embed="rId13">
+                      <a:extLst>
+                        <a:ext uri="{28A0092B-C50C-407E-A947-70E740481C1C}">
+                          <a14:useLocalDpi xmlns:a14="http://schemas.microsoft.com/office/drawing/2010/main" val="0"/>
+                        </a:ext>
+                      </a:extLst>
+                    </a:blip>
+                    <a:stretch>
+                      <a:fillRect/>
+                    </a:stretch>
+                  </pic:blipFill>
+                  <pic:spPr bwMode="auto">
+                    <a:xfrm>
+                      <a:off x="0" y="0"/>
+                      <a:ext cx="5753100" cy="2876550"/>
+                    </a:xfrm>
+                    <a:prstGeom prst="rect">
+                      <a:avLst/>
+                    </a:prstGeom>
+                    <a:noFill/>
+                    <a:ln>
+                      <a:noFill/>
+                    </a:ln>
+                  </pic:spPr>
+                </pic:pic>
+              </a:graphicData>
+            </a:graphic>
+          </wp:inline>
+        </w:drawing>
+      </w:r>
+    </w:p>
+    <w:p>
+      <w:pPr>
+        <w:rPr>
+          <w:sz w:val="22"/>
+          <w:szCs w:val="22"/>
+        </w:rPr>
+      </w:pPr>
+      <w:r>
+        <w:rPr>
+          <w:sz w:val="22"/>
+          <w:szCs w:val="22"/>
+        </w:rPr>
+        <w:t>Fig.7: Active learning with</w:t>
+      </w:r>
+      <w:r>
+        <w:rPr>
+          <w:sz w:val="22"/>
+          <w:szCs w:val="22"/>
+        </w:rPr>
+        <w:t xml:space="preserve"> file PoS</w:t>
+      </w:r>
+    </w:p>
+    <w:p>
+      <w:r>
+        <w:t xml:space="preserve">We don’t seem able to improve the active strategy through that approach: our best result is equivalent to a random selection. </w:t>
+      </w:r>
+      <w:r>
+        <w:t xml:space="preserve">It may be that the right algorithm escapes us. However, we haven’t exhausted </w:t>
+      </w:r>
+      <w:r>
+        <w:t>all</w:t>
+      </w:r>
+      <w:r>
+        <w:t xml:space="preserve"> options. </w:t>
       </w:r>
     </w:p>
     <w:p>
@@ -2442,13 +2640,30 @@
         <w:pStyle w:val="Titre2"/>
       </w:pPr>
       <w:r>
-        <w:lastRenderedPageBreak/>
         <w:t>2.3. Token strategy</w:t>
       </w:r>
     </w:p>
     <w:p>
       <w:r>
-        <w:t>Another approach is, instead of using the general confidence score, to focus on specific tokens. This requires:</w:t>
+        <w:t>A</w:t>
+      </w:r>
+      <w:r>
+        <w:t xml:space="preserve"> different</w:t>
+      </w:r>
+      <w:r>
+        <w:t xml:space="preserve"> approach is, instead of using the general confidence score, to focus on </w:t>
+      </w:r>
+      <w:r>
+        <w:t xml:space="preserve">a </w:t>
+      </w:r>
+      <w:r>
+        <w:t xml:space="preserve">small </w:t>
+      </w:r>
+      <w:r>
+        <w:t>selection of</w:t>
+      </w:r>
+      <w:r>
+        <w:t xml:space="preserve"> tokens. This requires:</w:t>
       </w:r>
     </w:p>
     <w:p>
@@ -2488,45 +2703,350 @@
         <w:t>token_weight</w:t>
       </w:r>
       <w:r>
-        <w:t xml:space="preserve"> = log10(nb_tokens)*token_confidence_score</w:t>
+        <w:t xml:space="preserve"> = log10(nb_tokens)*</w:t>
+      </w:r>
+      <w:r>
+        <w:t xml:space="preserve">(1 - </w:t>
+      </w:r>
+      <w:r>
+        <w:t>token_confidence_score</w:t>
+      </w:r>
+      <w:r>
+        <w:t>)</w:t>
+      </w:r>
+    </w:p>
+    <w:p>
+      <w:r>
+        <w:t>When using it on the reference dataset, since its size never changes, the number of tokens will remain constant and can be ignored; when run on a growing subset, it helps remove tokens (types) that don’t grow while the logarithm prevents very frequent tokens from dominating. The cutoff point still applies</w:t>
+      </w:r>
+      <w:r>
+        <w:t>: the accuracy used for it is still from the reference dataset even when the tokens are selected from the subset instead.</w:t>
+      </w:r>
+    </w:p>
+    <w:p>
+      <w:r>
+        <w:lastRenderedPageBreak/>
+        <w:t>For the file selection, the same formula as in (2.2) is used, but the average confidence score is the number of occurrences of our selected tokens weighed by their average confidence score:</w:t>
+      </w:r>
+    </w:p>
+    <w:p>
+      <w:pPr>
+        <w:ind w:left="567"/>
+      </w:pPr>
+      <w:r>
+        <w:t xml:space="preserve">avg_confidence_score = </w:t>
+      </w:r>
+      <w:r>
+        <w:t xml:space="preserve">mean( </w:t>
+      </w:r>
+      <w:r>
+        <w:t>sum( token_confidence_score * nb_occurrences )</w:t>
+      </w:r>
+      <w:r>
+        <w:t xml:space="preserve"> )</w:t>
+      </w:r>
+    </w:p>
+    <w:p>
+      <w:r>
+        <w:t>For each token we count their number of occurrences in the file, multiply that by the token’s average confidence score and add that to the sum</w:t>
+      </w:r>
+      <w:r>
+        <w:t>. There is no inversion since the confidence score has already been inverted at the token level</w:t>
+      </w:r>
+      <w:r>
+        <w:t xml:space="preserve">. </w:t>
+      </w:r>
+      <w:r>
+        <w:t xml:space="preserve">The result, shown in figure </w:t>
+      </w:r>
+      <w:r>
+        <w:t>8</w:t>
+      </w:r>
+      <w:r>
+        <w:t>,</w:t>
       </w:r>
       <w:r>
         <w:t xml:space="preserve"> </w:t>
       </w:r>
-    </w:p>
-    <w:p>
-      <w:r>
-        <w:t>When using it on the reference dataset, since its size never changes, the number of tokens will remain constant and can be ignored; when run on a growing subset, it helps remove tokens (types) that don’t grow while the logarithm prevents very frequent tokens from dominating. The cutoff point still applies</w:t>
-      </w:r>
-      <w:r>
-        <w:t>: the accuracy used for it is still from the reference dataset even when the tokens are selected from the subset instead.</w:t>
-      </w:r>
-    </w:p>
-    <w:p>
-      <w:r>
-        <w:t>For the file selection, the same formula as in (2.2) is used, but the average confidence score is the number of occurrences of our selected tokens weighed by their average confidence score:</w:t>
-      </w:r>
-    </w:p>
-    <w:p>
-      <w:pPr>
-        <w:ind w:left="567"/>
-      </w:pPr>
-      <w:r>
-        <w:t xml:space="preserve">avg_confidence_score = </w:t>
-      </w:r>
-      <w:r>
-        <w:t xml:space="preserve">mean( </w:t>
-      </w:r>
-      <w:r>
-        <w:t>sum( token_confidence_score * nb_occurrences )</w:t>
-      </w:r>
-      <w:r>
-        <w:t xml:space="preserve"> )</w:t>
-      </w:r>
-    </w:p>
-    <w:p>
-      <w:r>
-        <w:t xml:space="preserve">For each token we count their number of occurrences in the file, multiply that by the token’s average confidence score and add that to the sum. </w:t>
+      <w:r>
+        <w:t>is essentially the same as with our initial file confidence strategy</w:t>
+      </w:r>
+      <w:r>
+        <w:t>.</w:t>
+      </w:r>
+    </w:p>
+    <w:p>
+      <w:r>
+        <w:rPr>
+          <w:noProof/>
+        </w:rPr>
+        <w:drawing>
+          <wp:inline distT="0" distB="0" distL="0" distR="0" wp14:anchorId="61D1D132" wp14:editId="2F5D91B9">
+            <wp:extent cx="5753100" cy="2876550"/>
+            <wp:effectExtent l="0" t="0" r="0" b="0"/>
+            <wp:docPr id="1699350286" name="Image 3"/>
+            <wp:cNvGraphicFramePr>
+              <a:graphicFrameLocks xmlns:a="http://schemas.openxmlformats.org/drawingml/2006/main" noChangeAspect="1"/>
+            </wp:cNvGraphicFramePr>
+            <a:graphic xmlns:a="http://schemas.openxmlformats.org/drawingml/2006/main">
+              <a:graphicData uri="http://schemas.openxmlformats.org/drawingml/2006/picture">
+                <pic:pic xmlns:pic="http://schemas.openxmlformats.org/drawingml/2006/picture">
+                  <pic:nvPicPr>
+                    <pic:cNvPr id="1699350286" name="Image 3"/>
+                    <pic:cNvPicPr>
+                      <a:picLocks noChangeAspect="1" noChangeArrowheads="1"/>
+                    </pic:cNvPicPr>
+                  </pic:nvPicPr>
+                  <pic:blipFill>
+                    <a:blip r:embed="rId14">
+                      <a:extLst>
+                        <a:ext uri="{28A0092B-C50C-407E-A947-70E740481C1C}">
+                          <a14:useLocalDpi xmlns:a14="http://schemas.microsoft.com/office/drawing/2010/main" val="0"/>
+                        </a:ext>
+                      </a:extLst>
+                    </a:blip>
+                    <a:stretch>
+                      <a:fillRect/>
+                    </a:stretch>
+                  </pic:blipFill>
+                  <pic:spPr bwMode="auto">
+                    <a:xfrm>
+                      <a:off x="0" y="0"/>
+                      <a:ext cx="5753100" cy="2876550"/>
+                    </a:xfrm>
+                    <a:prstGeom prst="rect">
+                      <a:avLst/>
+                    </a:prstGeom>
+                    <a:noFill/>
+                    <a:ln>
+                      <a:noFill/>
+                    </a:ln>
+                  </pic:spPr>
+                </pic:pic>
+              </a:graphicData>
+            </a:graphic>
+          </wp:inline>
+        </w:drawing>
+      </w:r>
+      <w:r>
+        <w:br/>
+      </w:r>
+      <w:r>
+        <w:rPr>
+          <w:sz w:val="22"/>
+          <w:szCs w:val="22"/>
+        </w:rPr>
+        <w:t>Fig.</w:t>
+      </w:r>
+      <w:r>
+        <w:rPr>
+          <w:sz w:val="22"/>
+          <w:szCs w:val="22"/>
+        </w:rPr>
+        <w:t>8</w:t>
+      </w:r>
+      <w:r>
+        <w:rPr>
+          <w:sz w:val="22"/>
+          <w:szCs w:val="22"/>
+        </w:rPr>
+        <w:t>: Active learning with tokens</w:t>
+      </w:r>
+    </w:p>
+    <w:p>
+      <w:r>
+        <w:t xml:space="preserve">We opted to select tokens from the reference dataset, to select 10 tokens and, again, to ignore the file’s cost. </w:t>
+      </w:r>
+    </w:p>
+    <w:p>
+      <w:r>
+        <w:t xml:space="preserve">We could vary the formula to either select our set of tokens or apply their confidence score to the </w:t>
+      </w:r>
+      <w:r>
+        <w:rPr>
+          <w:i/>
+          <w:iCs/>
+        </w:rPr>
+        <w:t>file weight</w:t>
+      </w:r>
+      <w:r>
+        <w:t xml:space="preserve"> but, given the lack of improvement, there is no reason to believe that this approach would fare any better than one at the file level (2.2). </w:t>
+      </w:r>
+      <w:r>
+        <w:t xml:space="preserve">This only adds complexity to the process for no gain. </w:t>
+      </w:r>
+    </w:p>
+    <w:p>
+      <w:pPr>
+        <w:pStyle w:val="Titre1"/>
+      </w:pPr>
+      <w:r>
+        <w:t>3</w:t>
+      </w:r>
+      <w:r>
+        <w:t xml:space="preserve">. </w:t>
+      </w:r>
+      <w:r>
+        <w:t>Discussion</w:t>
+      </w:r>
+    </w:p>
+    <w:p>
+      <w:r>
+        <w:t xml:space="preserve">The results we obtain are counter-intuitive. </w:t>
+      </w:r>
+      <w:r>
+        <w:t xml:space="preserve">We would expect the active learning strategy to generate a steeper learning curve, getting to a higher accuracy earlier on before flattening. </w:t>
+      </w:r>
+      <w:r>
+        <w:t>Instead, no strategy fared better than a selection at random:</w:t>
+      </w:r>
+    </w:p>
+    <w:p>
+      <w:pPr>
+        <w:pStyle w:val="Paragraphedeliste"/>
+        <w:numPr>
+          <w:ilvl w:val="0"/>
+          <w:numId w:val="22"/>
+        </w:numPr>
+      </w:pPr>
+      <w:r>
+        <w:t>Confidence level of the entire file</w:t>
+      </w:r>
+    </w:p>
+    <w:p>
+      <w:pPr>
+        <w:pStyle w:val="Paragraphedeliste"/>
+        <w:numPr>
+          <w:ilvl w:val="0"/>
+          <w:numId w:val="21"/>
+        </w:numPr>
+      </w:pPr>
+      <w:r>
+        <w:t>Cutoff point and PoS selection</w:t>
+      </w:r>
+    </w:p>
+    <w:p>
+      <w:pPr>
+        <w:pStyle w:val="Paragraphedeliste"/>
+        <w:numPr>
+          <w:ilvl w:val="0"/>
+          <w:numId w:val="21"/>
+        </w:numPr>
+      </w:pPr>
+      <w:r>
+        <w:t>File cost</w:t>
+      </w:r>
+    </w:p>
+    <w:p>
+      <w:pPr>
+        <w:pStyle w:val="Paragraphedeliste"/>
+        <w:numPr>
+          <w:ilvl w:val="0"/>
+          <w:numId w:val="21"/>
+        </w:numPr>
+      </w:pPr>
+      <w:r>
+        <w:t>Confidence level of a select set of tokens</w:t>
+      </w:r>
+    </w:p>
+    <w:p>
+      <w:r>
+        <w:lastRenderedPageBreak/>
+        <w:t xml:space="preserve">We may not be the only ones to have found that result. Chaudhery et al. (2021: 7) report the same difficulty and, when testing active learning, </w:t>
+      </w:r>
+      <w:r>
+        <w:t xml:space="preserve">use a scale between 0-1k tokens that reaches ~0.85 at 1k tokens, with the active strategy flattening and returning to the random selection level at that point. </w:t>
+      </w:r>
+    </w:p>
+    <w:p>
+      <w:r>
+        <w:t>T</w:t>
+      </w:r>
+      <w:r>
+        <w:t xml:space="preserve">he simplest hypothesis </w:t>
+      </w:r>
+      <w:r>
+        <w:t>would then be</w:t>
+      </w:r>
+      <w:r>
+        <w:t xml:space="preserve"> that our initial subset is already too big for active learning to have any impact</w:t>
+      </w:r>
+      <w:r>
+        <w:t xml:space="preserve">. </w:t>
+      </w:r>
+    </w:p>
+    <w:p>
+      <w:r>
+        <w:t>But even if active learning could still improve, the authors note the limits of relying purely on confidence scores:</w:t>
+      </w:r>
+    </w:p>
+    <w:p>
+      <w:pPr>
+        <w:ind w:left="567" w:right="567"/>
+        <w:rPr>
+          <w:i/>
+          <w:iCs/>
+        </w:rPr>
+      </w:pPr>
+      <w:r>
+        <w:t>I</w:t>
+      </w:r>
+      <w:r>
+        <w:t>ntuitively, because we would like to correct errors where tokens with true labels of DET are mis-labeled by</w:t>
+      </w:r>
+      <w:r>
+        <w:t xml:space="preserve"> </w:t>
+      </w:r>
+      <w:r>
+        <w:t>the model as PRO, asking the human annotator to</w:t>
+      </w:r>
+      <w:r>
+        <w:t xml:space="preserve"> </w:t>
+      </w:r>
+      <w:r>
+        <w:t>tag an instance with a true label of PRO, even if it</w:t>
+      </w:r>
+      <w:r>
+        <w:t xml:space="preserve"> </w:t>
+      </w:r>
+      <w:r>
+        <w:t>is uncertain, is not likely to be of much benefit.</w:t>
+      </w:r>
+      <w:r>
+        <w:rPr>
+          <w:i/>
+          <w:iCs/>
+        </w:rPr>
+        <w:t xml:space="preserve"> (idem: 2)</w:t>
+      </w:r>
+    </w:p>
+    <w:p>
+      <w:r>
+        <w:t xml:space="preserve">To explore those problems would go far beyond the scope of our experiment. </w:t>
+      </w:r>
+      <w:r>
+        <w:t xml:space="preserve">What remains is that we cannot easily select 100k </w:t>
+      </w:r>
+      <w:r>
+        <w:rPr>
+          <w:i/>
+          <w:iCs/>
+        </w:rPr>
+        <w:t>tokens</w:t>
+      </w:r>
+      <w:r>
+        <w:t xml:space="preserve"> that would be representative enough to ensure it would help train a model better than any other random selection; the new hypothesis would be that it would trade some cases against others, spread too far and too thin to be </w:t>
+      </w:r>
+      <w:r>
+        <w:t xml:space="preserve">targeted effectively. </w:t>
+      </w:r>
+    </w:p>
+    <w:p>
+      <w:r>
+        <w:t xml:space="preserve">We can still use the strategies for active learning to instead facilitate correction efforts: we can still select files with the most uncertainty, as well as only correct cases under a certain threshold. </w:t>
+      </w:r>
+      <w:r>
+        <w:t>This would at least lower the cost of correction and may lead, over time, toward a larger reference dataset.</w:t>
       </w:r>
     </w:p>
     <w:p/>
@@ -2535,22 +3055,6 @@
     <w:p/>
     <w:p>
       <w:pPr>
-        <w:pStyle w:val="Titre1"/>
-      </w:pPr>
-      <w:r>
-        <w:t>3</w:t>
-      </w:r>
-      <w:r>
-        <w:t xml:space="preserve">. </w:t>
-      </w:r>
-      <w:r>
-        <w:t>Discussion</w:t>
-      </w:r>
-    </w:p>
-    <w:p/>
-    <w:p/>
-    <w:p>
-      <w:pPr>
         <w:rPr>
           <w:rFonts w:asciiTheme="majorHAnsi" w:eastAsiaTheme="majorEastAsia" w:hAnsiTheme="majorHAnsi" w:cstheme="majorBidi"/>
           <w:color w:val="000000" w:themeColor="text1"/>
@@ -2576,7 +3080,7 @@
         <w:ind w:left="567" w:hanging="567"/>
       </w:pPr>
       <w:r>
-        <w:t xml:space="preserve">Arora, Shilpa &amp; Agarwal, Sachin (2007). Active Learning for Natural Language Processing. </w:t>
+        <w:t xml:space="preserve">Arora Shilpa &amp; Agarwal Sachin (2007). Active Learning for Natural Language Processing. </w:t>
       </w:r>
       <w:r>
         <w:rPr>
@@ -2612,7 +3116,13 @@
         <w:t>é</w:t>
       </w:r>
       <w:r>
-        <w:t xml:space="preserve">moz Federica &amp; Johnsen Laure Anne (2012-2023). </w:t>
+        <w:t>moz Federica &amp; Johnsen Laure Anne (2012-202</w:t>
+      </w:r>
+      <w:r>
+        <w:t>5</w:t>
+      </w:r>
+      <w:r>
+        <w:t xml:space="preserve">). </w:t>
       </w:r>
       <w:r>
         <w:rPr>
@@ -2639,7 +3149,7 @@
         <w:ind w:left="567" w:hanging="567"/>
       </w:pPr>
       <w:r>
-        <w:t xml:space="preserve">Boersma, Paul &amp; Weenink, David (2025). </w:t>
+        <w:t xml:space="preserve">Boersma Paul &amp; Weenink David (2025). </w:t>
       </w:r>
       <w:r>
         <w:rPr>
@@ -2669,7 +3179,34 @@
         <w:ind w:left="567" w:hanging="567"/>
       </w:pPr>
       <w:r>
-        <w:t xml:space="preserve">Christodoulides, George, Avanzi, Mathieu &amp; Goldman, Jean-Philippe (2014). DisMo: A Morphosyntactic, Disfluency and Multi-Word Unit Annotator. An Evaluation on a Corpus of French Spontaneous and Read Speech. </w:t>
+        <w:t>Chaudhary Aditi, Anastasopoulos Antonios, Sheikh Zaid, &amp; Neubig Graham. (2021). Reducing confusion in active learning for part-of-speech tagging. T</w:t>
+      </w:r>
+      <w:r>
+        <w:rPr>
+          <w:i/>
+          <w:iCs/>
+        </w:rPr>
+        <w:t>ransactions of the Association for Computational Linguistics</w:t>
+      </w:r>
+      <w:r>
+        <w:t xml:space="preserve"> 9, 1–16. </w:t>
+      </w:r>
+      <w:r>
+        <w:t xml:space="preserve">DOI: </w:t>
+      </w:r>
+      <w:r>
+        <w:t>10.1162/tacl_a_00350</w:t>
+      </w:r>
+      <w:r>
+        <w:t>.</w:t>
+      </w:r>
+    </w:p>
+    <w:p>
+      <w:pPr>
+        <w:ind w:left="567" w:hanging="567"/>
+      </w:pPr>
+      <w:r>
+        <w:t xml:space="preserve">Christodoulides George, Avanzi Mathieu &amp; Goldman Jean-Philippe (2014). DisMo: A Morphosyntactic, Disfluency and Multi-Word Unit Annotator. An Evaluation on a Corpus of French Spontaneous and Read Speech. </w:t>
       </w:r>
       <w:r>
         <w:rPr>
@@ -2701,8 +3238,8 @@
       </w:r>
     </w:p>
     <w:sectPr>
-      <w:headerReference w:type="default" r:id="rId13"/>
-      <w:footerReference w:type="default" r:id="rId14"/>
+      <w:headerReference w:type="default" r:id="rId15"/>
+      <w:footerReference w:type="default" r:id="rId16"/>
       <w:pgSz w:w="11906" w:h="16838"/>
       <w:pgMar w:top="1417" w:right="1417" w:bottom="1417" w:left="1417" w:header="708" w:footer="708" w:gutter="0"/>
       <w:cols w:space="708"/>
@@ -2813,6 +3350,31 @@
         <w:rPr>
           <w:lang w:val="fr-CH"/>
         </w:rPr>
+        <w:t>The labels have been partially corrected during an earlier phase of this work.</w:t>
+      </w:r>
+    </w:p>
+  </w:footnote>
+  <w:footnote w:id="2">
+    <w:p>
+      <w:pPr>
+        <w:pStyle w:val="Notedebasdepage"/>
+        <w:rPr>
+          <w:lang w:val="fr-CH"/>
+        </w:rPr>
+      </w:pPr>
+      <w:r>
+        <w:rPr>
+          <w:rStyle w:val="Appelnotedebasdep"/>
+        </w:rPr>
+        <w:footnoteRef/>
+      </w:r>
+      <w:r>
+        <w:t xml:space="preserve"> </w:t>
+      </w:r>
+      <w:r>
+        <w:rPr>
+          <w:lang w:val="fr-CH"/>
+        </w:rPr>
         <w:t xml:space="preserve">Specifically from the May 2025 version of the OFROM+ corpus. </w:t>
       </w:r>
     </w:p>
@@ -3780,6 +4342,119 @@
     </w:lvl>
   </w:abstractNum>
   <w:abstractNum w:abstractNumId="10" w15:restartNumberingAfterBreak="0">
+    <w:nsid w:val="4F0A7D9D"/>
+    <w:multiLevelType w:val="hybridMultilevel"/>
+    <w:tmpl w:val="8E802FCC"/>
+    <w:lvl w:ilvl="0" w:tplc="100C0001">
+      <w:start w:val="1"/>
+      <w:numFmt w:val="bullet"/>
+      <w:lvlText w:val=""/>
+      <w:lvlJc w:val="left"/>
+      <w:pPr>
+        <w:ind w:left="720" w:hanging="360"/>
+      </w:pPr>
+      <w:rPr>
+        <w:rFonts w:ascii="Symbol" w:hAnsi="Symbol" w:hint="default"/>
+      </w:rPr>
+    </w:lvl>
+    <w:lvl w:ilvl="1" w:tplc="100C0003" w:tentative="1">
+      <w:start w:val="1"/>
+      <w:numFmt w:val="bullet"/>
+      <w:lvlText w:val="o"/>
+      <w:lvlJc w:val="left"/>
+      <w:pPr>
+        <w:ind w:left="1440" w:hanging="360"/>
+      </w:pPr>
+      <w:rPr>
+        <w:rFonts w:ascii="Courier New" w:hAnsi="Courier New" w:cs="Courier New" w:hint="default"/>
+      </w:rPr>
+    </w:lvl>
+    <w:lvl w:ilvl="2" w:tplc="100C0005" w:tentative="1">
+      <w:start w:val="1"/>
+      <w:numFmt w:val="bullet"/>
+      <w:lvlText w:val=""/>
+      <w:lvlJc w:val="left"/>
+      <w:pPr>
+        <w:ind w:left="2160" w:hanging="360"/>
+      </w:pPr>
+      <w:rPr>
+        <w:rFonts w:ascii="Wingdings" w:hAnsi="Wingdings" w:hint="default"/>
+      </w:rPr>
+    </w:lvl>
+    <w:lvl w:ilvl="3" w:tplc="100C0001" w:tentative="1">
+      <w:start w:val="1"/>
+      <w:numFmt w:val="bullet"/>
+      <w:lvlText w:val=""/>
+      <w:lvlJc w:val="left"/>
+      <w:pPr>
+        <w:ind w:left="2880" w:hanging="360"/>
+      </w:pPr>
+      <w:rPr>
+        <w:rFonts w:ascii="Symbol" w:hAnsi="Symbol" w:hint="default"/>
+      </w:rPr>
+    </w:lvl>
+    <w:lvl w:ilvl="4" w:tplc="100C0003" w:tentative="1">
+      <w:start w:val="1"/>
+      <w:numFmt w:val="bullet"/>
+      <w:lvlText w:val="o"/>
+      <w:lvlJc w:val="left"/>
+      <w:pPr>
+        <w:ind w:left="3600" w:hanging="360"/>
+      </w:pPr>
+      <w:rPr>
+        <w:rFonts w:ascii="Courier New" w:hAnsi="Courier New" w:cs="Courier New" w:hint="default"/>
+      </w:rPr>
+    </w:lvl>
+    <w:lvl w:ilvl="5" w:tplc="100C0005" w:tentative="1">
+      <w:start w:val="1"/>
+      <w:numFmt w:val="bullet"/>
+      <w:lvlText w:val=""/>
+      <w:lvlJc w:val="left"/>
+      <w:pPr>
+        <w:ind w:left="4320" w:hanging="360"/>
+      </w:pPr>
+      <w:rPr>
+        <w:rFonts w:ascii="Wingdings" w:hAnsi="Wingdings" w:hint="default"/>
+      </w:rPr>
+    </w:lvl>
+    <w:lvl w:ilvl="6" w:tplc="100C0001" w:tentative="1">
+      <w:start w:val="1"/>
+      <w:numFmt w:val="bullet"/>
+      <w:lvlText w:val=""/>
+      <w:lvlJc w:val="left"/>
+      <w:pPr>
+        <w:ind w:left="5040" w:hanging="360"/>
+      </w:pPr>
+      <w:rPr>
+        <w:rFonts w:ascii="Symbol" w:hAnsi="Symbol" w:hint="default"/>
+      </w:rPr>
+    </w:lvl>
+    <w:lvl w:ilvl="7" w:tplc="100C0003" w:tentative="1">
+      <w:start w:val="1"/>
+      <w:numFmt w:val="bullet"/>
+      <w:lvlText w:val="o"/>
+      <w:lvlJc w:val="left"/>
+      <w:pPr>
+        <w:ind w:left="5760" w:hanging="360"/>
+      </w:pPr>
+      <w:rPr>
+        <w:rFonts w:ascii="Courier New" w:hAnsi="Courier New" w:cs="Courier New" w:hint="default"/>
+      </w:rPr>
+    </w:lvl>
+    <w:lvl w:ilvl="8" w:tplc="100C0005" w:tentative="1">
+      <w:start w:val="1"/>
+      <w:numFmt w:val="bullet"/>
+      <w:lvlText w:val=""/>
+      <w:lvlJc w:val="left"/>
+      <w:pPr>
+        <w:ind w:left="6480" w:hanging="360"/>
+      </w:pPr>
+      <w:rPr>
+        <w:rFonts w:ascii="Wingdings" w:hAnsi="Wingdings" w:hint="default"/>
+      </w:rPr>
+    </w:lvl>
+  </w:abstractNum>
+  <w:abstractNum w:abstractNumId="11" w15:restartNumberingAfterBreak="0">
     <w:nsid w:val="4FDA2B6A"/>
     <w:multiLevelType w:val="hybridMultilevel"/>
     <w:tmpl w:val="71C285F8"/>
@@ -3865,7 +4540,7 @@
       </w:pPr>
     </w:lvl>
   </w:abstractNum>
-  <w:abstractNum w:abstractNumId="11" w15:restartNumberingAfterBreak="0">
+  <w:abstractNum w:abstractNumId="12" w15:restartNumberingAfterBreak="0">
     <w:nsid w:val="51C40179"/>
     <w:multiLevelType w:val="hybridMultilevel"/>
     <w:tmpl w:val="79FC5118"/>
@@ -3978,7 +4653,7 @@
       </w:rPr>
     </w:lvl>
   </w:abstractNum>
-  <w:abstractNum w:abstractNumId="12" w15:restartNumberingAfterBreak="0">
+  <w:abstractNum w:abstractNumId="13" w15:restartNumberingAfterBreak="0">
     <w:nsid w:val="60E922A0"/>
     <w:multiLevelType w:val="hybridMultilevel"/>
     <w:tmpl w:val="FBE87F88"/>
@@ -4064,7 +4739,7 @@
       </w:pPr>
     </w:lvl>
   </w:abstractNum>
-  <w:abstractNum w:abstractNumId="13" w15:restartNumberingAfterBreak="0">
+  <w:abstractNum w:abstractNumId="14" w15:restartNumberingAfterBreak="0">
     <w:nsid w:val="61275C60"/>
     <w:multiLevelType w:val="hybridMultilevel"/>
     <w:tmpl w:val="32880154"/>
@@ -4177,7 +4852,7 @@
       </w:rPr>
     </w:lvl>
   </w:abstractNum>
-  <w:abstractNum w:abstractNumId="14" w15:restartNumberingAfterBreak="0">
+  <w:abstractNum w:abstractNumId="15" w15:restartNumberingAfterBreak="0">
     <w:nsid w:val="656A5144"/>
     <w:multiLevelType w:val="hybridMultilevel"/>
     <w:tmpl w:val="BD5E76BC"/>
@@ -4263,7 +4938,7 @@
       </w:pPr>
     </w:lvl>
   </w:abstractNum>
-  <w:abstractNum w:abstractNumId="15" w15:restartNumberingAfterBreak="0">
+  <w:abstractNum w:abstractNumId="16" w15:restartNumberingAfterBreak="0">
     <w:nsid w:val="6FD04713"/>
     <w:multiLevelType w:val="hybridMultilevel"/>
     <w:tmpl w:val="BE240D4C"/>
@@ -4376,7 +5051,7 @@
       </w:rPr>
     </w:lvl>
   </w:abstractNum>
-  <w:abstractNum w:abstractNumId="16" w15:restartNumberingAfterBreak="0">
+  <w:abstractNum w:abstractNumId="17" w15:restartNumberingAfterBreak="0">
     <w:nsid w:val="72CD05D0"/>
     <w:multiLevelType w:val="hybridMultilevel"/>
     <w:tmpl w:val="6486ECFE"/>
@@ -4489,7 +5164,120 @@
       </w:rPr>
     </w:lvl>
   </w:abstractNum>
-  <w:abstractNum w:abstractNumId="17" w15:restartNumberingAfterBreak="0">
+  <w:abstractNum w:abstractNumId="18" w15:restartNumberingAfterBreak="0">
+    <w:nsid w:val="78D564F5"/>
+    <w:multiLevelType w:val="hybridMultilevel"/>
+    <w:tmpl w:val="96BC33F0"/>
+    <w:lvl w:ilvl="0" w:tplc="100C0001">
+      <w:start w:val="1"/>
+      <w:numFmt w:val="bullet"/>
+      <w:lvlText w:val=""/>
+      <w:lvlJc w:val="left"/>
+      <w:pPr>
+        <w:ind w:left="720" w:hanging="360"/>
+      </w:pPr>
+      <w:rPr>
+        <w:rFonts w:ascii="Symbol" w:hAnsi="Symbol" w:hint="default"/>
+      </w:rPr>
+    </w:lvl>
+    <w:lvl w:ilvl="1" w:tplc="100C0003" w:tentative="1">
+      <w:start w:val="1"/>
+      <w:numFmt w:val="bullet"/>
+      <w:lvlText w:val="o"/>
+      <w:lvlJc w:val="left"/>
+      <w:pPr>
+        <w:ind w:left="1440" w:hanging="360"/>
+      </w:pPr>
+      <w:rPr>
+        <w:rFonts w:ascii="Courier New" w:hAnsi="Courier New" w:cs="Courier New" w:hint="default"/>
+      </w:rPr>
+    </w:lvl>
+    <w:lvl w:ilvl="2" w:tplc="100C0005" w:tentative="1">
+      <w:start w:val="1"/>
+      <w:numFmt w:val="bullet"/>
+      <w:lvlText w:val=""/>
+      <w:lvlJc w:val="left"/>
+      <w:pPr>
+        <w:ind w:left="2160" w:hanging="360"/>
+      </w:pPr>
+      <w:rPr>
+        <w:rFonts w:ascii="Wingdings" w:hAnsi="Wingdings" w:hint="default"/>
+      </w:rPr>
+    </w:lvl>
+    <w:lvl w:ilvl="3" w:tplc="100C0001" w:tentative="1">
+      <w:start w:val="1"/>
+      <w:numFmt w:val="bullet"/>
+      <w:lvlText w:val=""/>
+      <w:lvlJc w:val="left"/>
+      <w:pPr>
+        <w:ind w:left="2880" w:hanging="360"/>
+      </w:pPr>
+      <w:rPr>
+        <w:rFonts w:ascii="Symbol" w:hAnsi="Symbol" w:hint="default"/>
+      </w:rPr>
+    </w:lvl>
+    <w:lvl w:ilvl="4" w:tplc="100C0003" w:tentative="1">
+      <w:start w:val="1"/>
+      <w:numFmt w:val="bullet"/>
+      <w:lvlText w:val="o"/>
+      <w:lvlJc w:val="left"/>
+      <w:pPr>
+        <w:ind w:left="3600" w:hanging="360"/>
+      </w:pPr>
+      <w:rPr>
+        <w:rFonts w:ascii="Courier New" w:hAnsi="Courier New" w:cs="Courier New" w:hint="default"/>
+      </w:rPr>
+    </w:lvl>
+    <w:lvl w:ilvl="5" w:tplc="100C0005" w:tentative="1">
+      <w:start w:val="1"/>
+      <w:numFmt w:val="bullet"/>
+      <w:lvlText w:val=""/>
+      <w:lvlJc w:val="left"/>
+      <w:pPr>
+        <w:ind w:left="4320" w:hanging="360"/>
+      </w:pPr>
+      <w:rPr>
+        <w:rFonts w:ascii="Wingdings" w:hAnsi="Wingdings" w:hint="default"/>
+      </w:rPr>
+    </w:lvl>
+    <w:lvl w:ilvl="6" w:tplc="100C0001" w:tentative="1">
+      <w:start w:val="1"/>
+      <w:numFmt w:val="bullet"/>
+      <w:lvlText w:val=""/>
+      <w:lvlJc w:val="left"/>
+      <w:pPr>
+        <w:ind w:left="5040" w:hanging="360"/>
+      </w:pPr>
+      <w:rPr>
+        <w:rFonts w:ascii="Symbol" w:hAnsi="Symbol" w:hint="default"/>
+      </w:rPr>
+    </w:lvl>
+    <w:lvl w:ilvl="7" w:tplc="100C0003" w:tentative="1">
+      <w:start w:val="1"/>
+      <w:numFmt w:val="bullet"/>
+      <w:lvlText w:val="o"/>
+      <w:lvlJc w:val="left"/>
+      <w:pPr>
+        <w:ind w:left="5760" w:hanging="360"/>
+      </w:pPr>
+      <w:rPr>
+        <w:rFonts w:ascii="Courier New" w:hAnsi="Courier New" w:cs="Courier New" w:hint="default"/>
+      </w:rPr>
+    </w:lvl>
+    <w:lvl w:ilvl="8" w:tplc="100C0005" w:tentative="1">
+      <w:start w:val="1"/>
+      <w:numFmt w:val="bullet"/>
+      <w:lvlText w:val=""/>
+      <w:lvlJc w:val="left"/>
+      <w:pPr>
+        <w:ind w:left="6480" w:hanging="360"/>
+      </w:pPr>
+      <w:rPr>
+        <w:rFonts w:ascii="Wingdings" w:hAnsi="Wingdings" w:hint="default"/>
+      </w:rPr>
+    </w:lvl>
+  </w:abstractNum>
+  <w:abstractNum w:abstractNumId="19" w15:restartNumberingAfterBreak="0">
     <w:nsid w:val="79E346A0"/>
     <w:multiLevelType w:val="hybridMultilevel"/>
     <w:tmpl w:val="7CF8CC34"/>
@@ -4575,7 +5363,7 @@
       </w:pPr>
     </w:lvl>
   </w:abstractNum>
-  <w:abstractNum w:abstractNumId="18" w15:restartNumberingAfterBreak="0">
+  <w:abstractNum w:abstractNumId="20" w15:restartNumberingAfterBreak="0">
     <w:nsid w:val="7D3D63ED"/>
     <w:multiLevelType w:val="hybridMultilevel"/>
     <w:tmpl w:val="A692B762"/>
@@ -4688,7 +5476,7 @@
       </w:rPr>
     </w:lvl>
   </w:abstractNum>
-  <w:abstractNum w:abstractNumId="19" w15:restartNumberingAfterBreak="0">
+  <w:abstractNum w:abstractNumId="21" w15:restartNumberingAfterBreak="0">
     <w:nsid w:val="7EBD7CB8"/>
     <w:multiLevelType w:val="hybridMultilevel"/>
     <w:tmpl w:val="EECED724"/>
@@ -4814,25 +5602,25 @@
     <w:abstractNumId w:val="0"/>
   </w:num>
   <w:num w:numId="5" w16cid:durableId="143353581">
-    <w:abstractNumId w:val="10"/>
+    <w:abstractNumId w:val="11"/>
   </w:num>
   <w:num w:numId="6" w16cid:durableId="1045331804">
     <w:abstractNumId w:val="4"/>
   </w:num>
   <w:num w:numId="7" w16cid:durableId="1176117355">
-    <w:abstractNumId w:val="12"/>
+    <w:abstractNumId w:val="13"/>
   </w:num>
   <w:num w:numId="8" w16cid:durableId="1195343046">
-    <w:abstractNumId w:val="19"/>
+    <w:abstractNumId w:val="21"/>
   </w:num>
   <w:num w:numId="9" w16cid:durableId="231236516">
-    <w:abstractNumId w:val="11"/>
+    <w:abstractNumId w:val="12"/>
   </w:num>
   <w:num w:numId="10" w16cid:durableId="1382023672">
     <w:abstractNumId w:val="8"/>
   </w:num>
   <w:num w:numId="11" w16cid:durableId="642581609">
-    <w:abstractNumId w:val="15"/>
+    <w:abstractNumId w:val="16"/>
   </w:num>
   <w:num w:numId="12" w16cid:durableId="429812824">
     <w:abstractNumId w:val="9"/>
@@ -4841,25 +5629,31 @@
     <w:abstractNumId w:val="1"/>
   </w:num>
   <w:num w:numId="14" w16cid:durableId="1314791955">
-    <w:abstractNumId w:val="13"/>
+    <w:abstractNumId w:val="14"/>
   </w:num>
   <w:num w:numId="15" w16cid:durableId="1506171267">
     <w:abstractNumId w:val="7"/>
   </w:num>
   <w:num w:numId="16" w16cid:durableId="417144016">
-    <w:abstractNumId w:val="18"/>
+    <w:abstractNumId w:val="20"/>
   </w:num>
   <w:num w:numId="17" w16cid:durableId="447822802">
     <w:abstractNumId w:val="3"/>
   </w:num>
   <w:num w:numId="18" w16cid:durableId="1310016605">
-    <w:abstractNumId w:val="16"/>
+    <w:abstractNumId w:val="17"/>
   </w:num>
   <w:num w:numId="19" w16cid:durableId="1212424553">
-    <w:abstractNumId w:val="14"/>
+    <w:abstractNumId w:val="15"/>
   </w:num>
   <w:num w:numId="20" w16cid:durableId="847643510">
-    <w:abstractNumId w:val="17"/>
+    <w:abstractNumId w:val="19"/>
+  </w:num>
+  <w:num w:numId="21" w16cid:durableId="928729968">
+    <w:abstractNumId w:val="10"/>
+  </w:num>
+  <w:num w:numId="22" w16cid:durableId="827861794">
+    <w:abstractNumId w:val="18"/>
   </w:num>
 </w:numbering>
 </file>

</xml_diff>

<commit_message>
Tested small size and features.
</commit_message>
<xml_diff>
--- a/bsc_project/notebooks/bsc25_df_report.docx
+++ b/bsc_project/notebooks/bsc25_df_report.docx
@@ -1000,7 +1000,7 @@
         </w:rPr>
         <w:lastRenderedPageBreak/>
         <w:drawing>
-          <wp:inline distT="0" distB="0" distL="0" distR="0" wp14:anchorId="36277BA5" wp14:editId="3F6237A4">
+          <wp:inline distT="0" distB="0" distL="0" distR="0" wp14:anchorId="36277BA5" wp14:editId="7A7D8480">
             <wp:extent cx="5760720" cy="2894330"/>
             <wp:effectExtent l="0" t="0" r="0" b="1270"/>
             <wp:docPr id="2076967081" name="Image 3" descr="Une image contenant ligne, cercle, Symétrie&#10;&#10;Le contenu généré par l’IA peut être incorrect."/>
@@ -1759,10 +1759,28 @@
     </w:p>
     <w:p>
       <w:r>
-        <w:t xml:space="preserve">That is, a given label ‘y’ for the token ‘x’ is a sum of feature functions ‘f()’ </w:t>
-      </w:r>
-      <w:r>
-        <w:t xml:space="preserve"> (the regression, with θ their parameters) multiplied by the number of elements in the sequence (the sequence), all normalized. </w:t>
+        <w:t xml:space="preserve">That is, leaving the normalization aside, a label’s probability is the product of </w:t>
+      </w:r>
+      <w:r>
+        <w:t>probabilities for each label of the sequence, with each being a sum of features (with θ their parameters) and each feature being a function based on the considered label, the label in the previous position and some condition.s. The sum is a regression and the parameters of the feature function contain the sequential nature through ‘y</w:t>
+      </w:r>
+      <w:r>
+        <w:rPr>
+          <w:vertAlign w:val="subscript"/>
+        </w:rPr>
+        <w:t>t-1</w:t>
+      </w:r>
+      <w:r>
+        <w:t>’ and the conditional nature through ‘x</w:t>
+      </w:r>
+      <w:r>
+        <w:rPr>
+          <w:vertAlign w:val="subscript"/>
+        </w:rPr>
+        <w:t>t</w:t>
+      </w:r>
+      <w:r>
+        <w:t xml:space="preserve">’. </w:t>
       </w:r>
     </w:p>
     <w:p>
@@ -1922,6 +1940,7 @@
         <w:br/>
       </w:r>
       <w:r>
+        <w:lastRenderedPageBreak/>
         <w:t xml:space="preserve">    </w:t>
       </w:r>
       <w:r>
@@ -1950,7 +1969,6 @@
     </w:p>
     <w:p>
       <w:r>
-        <w:lastRenderedPageBreak/>
         <w:t xml:space="preserve">Where </w:t>
       </w:r>
       <w:r>
@@ -2088,7 +2106,11 @@
         <w:t xml:space="preserve">At 1k tokens, the average accuracy score is ~0.83; at 10k it reaches ~0.89; at 100k, the usual training size, it should be ~0.94. Pushing it to 1mn (one million) tokens only gets us to ~0.95. </w:t>
       </w:r>
       <w:r>
-        <w:t>This is, again, with as simple a CRF model as can be conceived and the full tagset. It suggests a</w:t>
+        <w:t xml:space="preserve">This is, again, with as simple a CRF model as can be conceived and the full </w:t>
+      </w:r>
+      <w:r>
+        <w:lastRenderedPageBreak/>
+        <w:t>tagset. It suggests a</w:t>
       </w:r>
       <w:r>
         <w:t>n accuracy</w:t>
@@ -2107,7 +2129,6 @@
         </w:rPr>
       </w:pPr>
       <w:r>
-        <w:lastRenderedPageBreak/>
         <w:t xml:space="preserve">From there, strategies for file selection become </w:t>
       </w:r>
       <w:r>
@@ -2295,17 +2316,14 @@
     </w:p>
     <w:p>
       <w:r>
+        <w:lastRenderedPageBreak/>
         <w:t>That the two learning curves don’t start exactly at the same point is normal: their respective subsets and reference datasets are random. They eventually meet with enough replications, as shown in the 10k batch</w:t>
       </w:r>
       <w:r>
         <w:t xml:space="preserve"> experiment. </w:t>
       </w:r>
       <w:r>
-        <w:t xml:space="preserve">The average could give the </w:t>
-      </w:r>
-      <w:r>
-        <w:lastRenderedPageBreak/>
-        <w:t xml:space="preserve">impression of a better performance in the 100k batch but this is only due, again, to randomness, as shown by confidence intervals (dash lines). </w:t>
+        <w:t xml:space="preserve">The average could give the impression of a better performance in the 100k batch but this is only due, again, to randomness, as shown by confidence intervals (dash lines). </w:t>
       </w:r>
     </w:p>
     <w:p>
@@ -2478,7 +2496,11 @@
         <w:t xml:space="preserve">We could invert the cost to see if it produced a better result but this would go counter to intuition: we want the lowest possible correction cost (hence the division), when inverting it would be seeking the most expensive files for correction. </w:t>
       </w:r>
       <w:r>
-        <w:t xml:space="preserve">Yet this paradox may explain why our way of calculating cost is counter-productive: those files are expensive because they likely have more </w:t>
+        <w:t xml:space="preserve">Yet this paradox may explain why our way of calculating cost is counter-productive: those files are </w:t>
+      </w:r>
+      <w:r>
+        <w:lastRenderedPageBreak/>
+        <w:t xml:space="preserve">expensive because they likely have more </w:t>
       </w:r>
       <w:r>
         <w:rPr>
@@ -2514,7 +2536,6 @@
     </w:p>
     <w:p>
       <w:r>
-        <w:lastRenderedPageBreak/>
         <w:t xml:space="preserve">One last strategy we attempted in this approach was to revise the average confidence score again, not only with a cutoff point but also by selecting the type of token for which the confidence score was taken into account: grammatical </w:t>
       </w:r>
       <w:r>
@@ -2551,7 +2572,7 @@
           <w:noProof/>
         </w:rPr>
         <w:drawing>
-          <wp:inline distT="0" distB="0" distL="0" distR="0" wp14:anchorId="378841A5" wp14:editId="077FDADE">
+          <wp:inline distT="0" distB="0" distL="0" distR="0" wp14:anchorId="378841A5" wp14:editId="50E29724">
             <wp:extent cx="5753100" cy="2876550"/>
             <wp:effectExtent l="0" t="0" r="0" b="0"/>
             <wp:docPr id="1271720276" name="Image 2"/>
@@ -2717,7 +2738,11 @@
     </w:p>
     <w:p>
       <w:r>
-        <w:t>When using it on the reference dataset, since its size never changes, the number of tokens will remain constant and can be ignored; when run on a growing subset, it helps remove tokens (types) that don’t grow while the logarithm prevents very frequent tokens from dominating. The cutoff point still applies</w:t>
+        <w:t xml:space="preserve">When using it on the reference dataset, since its size never changes, the number of tokens will remain constant and can be ignored; when run on a growing subset, it helps remove tokens (types) that don’t grow while the logarithm prevents very frequent tokens </w:t>
+      </w:r>
+      <w:r>
+        <w:lastRenderedPageBreak/>
+        <w:t>from dominating. The cutoff point still applies</w:t>
       </w:r>
       <w:r>
         <w:t>: the accuracy used for it is still from the reference dataset even when the tokens are selected from the subset instead.</w:t>
@@ -2725,7 +2750,6 @@
     </w:p>
     <w:p>
       <w:r>
-        <w:lastRenderedPageBreak/>
         <w:t>For the file selection, the same formula as in (2.2) is used, but the average confidence score is the number of occurrences of our selected tokens weighed by their average confidence score:</w:t>
       </w:r>
     </w:p>
@@ -2781,7 +2805,7 @@
           <w:noProof/>
         </w:rPr>
         <w:drawing>
-          <wp:inline distT="0" distB="0" distL="0" distR="0" wp14:anchorId="61D1D132" wp14:editId="2F5D91B9">
+          <wp:inline distT="0" distB="0" distL="0" distR="0" wp14:anchorId="61D1D132" wp14:editId="4678CB9D">
             <wp:extent cx="5753100" cy="2876550"/>
             <wp:effectExtent l="0" t="0" r="0" b="0"/>
             <wp:docPr id="1699350286" name="Image 3"/>
@@ -2895,10 +2919,24 @@
         <w:t xml:space="preserve">The results we obtain are counter-intuitive. </w:t>
       </w:r>
       <w:r>
-        <w:t xml:space="preserve">We would expect the active learning strategy to generate a steeper learning curve, getting to a higher accuracy earlier on before flattening. </w:t>
-      </w:r>
-      <w:r>
-        <w:t>Instead, no strategy fared better than a selection at random:</w:t>
+        <w:t>We would expect the active learning strategy to generate a steeper learning curve, getting to a higher accuracy earlier on before flattening.</w:t>
+      </w:r>
+      <w:r>
+        <w:t xml:space="preserve"> Even Chaudhery et al. (2021), when reporting confusion for PoS model training, still obtain such a curve. </w:t>
+      </w:r>
+    </w:p>
+    <w:p>
+      <w:r>
+        <w:t xml:space="preserve"> </w:t>
+      </w:r>
+      <w:r>
+        <w:t>Instead, no</w:t>
+      </w:r>
+      <w:r>
+        <w:t>ne of our strategies</w:t>
+      </w:r>
+      <w:r>
+        <w:t xml:space="preserve"> fared better than a selection at random:</w:t>
       </w:r>
     </w:p>
     <w:p>
@@ -2922,6 +2960,7 @@
         </w:numPr>
       </w:pPr>
       <w:r>
+        <w:lastRenderedPageBreak/>
         <w:t>Cutoff point and PoS selection</w:t>
       </w:r>
     </w:p>
@@ -2951,108 +2990,254 @@
     </w:p>
     <w:p>
       <w:r>
+        <w:t>One hypothesis would be that we use too much data. The authors we cited (</w:t>
+      </w:r>
+      <w:r>
+        <w:rPr>
+          <w:i/>
+          <w:iCs/>
+        </w:rPr>
+        <w:t>idem</w:t>
+      </w:r>
+      <w:r>
+        <w:t>: 7) use a scale b</w:t>
+      </w:r>
+      <w:r>
+        <w:t>etween 0-1k tokens reaching ~0.85 accuracy at 1k tokens, at which point active and passive learning meet again. This would suggest that past 1k tokens, active learning would not perform better.</w:t>
+      </w:r>
+    </w:p>
+    <w:p>
+      <w:pPr>
+        <w:rPr>
+          <w:i/>
+          <w:iCs/>
+        </w:rPr>
+      </w:pPr>
+      <w:r>
+        <w:t xml:space="preserve">This is easily tested. </w:t>
+      </w:r>
+      <w:r>
+        <w:t>To do so, we rework our parsed data to have 1 sequence-per-file, then only retain the first 50k sequences (for faster processing). With the problem of file selection gone, we can now run our experiment on low amounts of data. Figure 9 does exactly that, with batches of 10, 100 and 1,000 tokens; the active strategy is the file confidence (2.1), with an accuracy cutoff but no cost and no grammatical selection.</w:t>
+      </w:r>
+    </w:p>
+    <w:p>
+      <w:r>
+        <w:rPr>
+          <w:noProof/>
+        </w:rPr>
+        <w:drawing>
+          <wp:inline distT="0" distB="0" distL="0" distR="0" wp14:anchorId="6B20F9AA" wp14:editId="76C73114">
+            <wp:extent cx="5760717" cy="2304287"/>
+            <wp:effectExtent l="0" t="0" r="0" b="1270"/>
+            <wp:docPr id="1977866858" name="Image 1"/>
+            <wp:cNvGraphicFramePr>
+              <a:graphicFrameLocks xmlns:a="http://schemas.openxmlformats.org/drawingml/2006/main" noChangeAspect="1"/>
+            </wp:cNvGraphicFramePr>
+            <a:graphic xmlns:a="http://schemas.openxmlformats.org/drawingml/2006/main">
+              <a:graphicData uri="http://schemas.openxmlformats.org/drawingml/2006/picture">
+                <pic:pic xmlns:pic="http://schemas.openxmlformats.org/drawingml/2006/picture">
+                  <pic:nvPicPr>
+                    <pic:cNvPr id="1977866858" name="Image 1"/>
+                    <pic:cNvPicPr/>
+                  </pic:nvPicPr>
+                  <pic:blipFill>
+                    <a:blip r:embed="rId15">
+                      <a:extLst>
+                        <a:ext uri="{28A0092B-C50C-407E-A947-70E740481C1C}">
+                          <a14:useLocalDpi xmlns:a14="http://schemas.microsoft.com/office/drawing/2010/main" val="0"/>
+                        </a:ext>
+                      </a:extLst>
+                    </a:blip>
+                    <a:stretch>
+                      <a:fillRect/>
+                    </a:stretch>
+                  </pic:blipFill>
+                  <pic:spPr>
+                    <a:xfrm>
+                      <a:off x="0" y="0"/>
+                      <a:ext cx="5760717" cy="2304287"/>
+                    </a:xfrm>
+                    <a:prstGeom prst="rect">
+                      <a:avLst/>
+                    </a:prstGeom>
+                  </pic:spPr>
+                </pic:pic>
+              </a:graphicData>
+            </a:graphic>
+          </wp:inline>
+        </w:drawing>
+      </w:r>
+      <w:r>
+        <w:br/>
+        <w:t>Fig.9: Low-size file confidence selection</w:t>
+      </w:r>
+    </w:p>
+    <w:p>
+      <w:r>
+        <w:t xml:space="preserve">If not the </w:t>
+      </w:r>
+      <w:r>
+        <w:t>data</w:t>
+      </w:r>
+      <w:r>
+        <w:t xml:space="preserve"> size,</w:t>
+      </w:r>
+      <w:r>
+        <w:t xml:space="preserve"> then we could suspect that our model is too simple, incapable of genralization. So we added features:</w:t>
+      </w:r>
+    </w:p>
+    <w:p>
+      <w:pPr>
+        <w:pStyle w:val="Paragraphedeliste"/>
+        <w:numPr>
+          <w:ilvl w:val="0"/>
+          <w:numId w:val="23"/>
+        </w:numPr>
+      </w:pPr>
+      <w:r>
+        <w:t>Two for the last 3 and 4 token letters</w:t>
+      </w:r>
+    </w:p>
+    <w:p>
+      <w:pPr>
+        <w:pStyle w:val="Paragraphedeliste"/>
+        <w:numPr>
+          <w:ilvl w:val="0"/>
+          <w:numId w:val="23"/>
+        </w:numPr>
+      </w:pPr>
+      <w:r>
+        <w:t xml:space="preserve">One for the PoS tag if </w:t>
+      </w:r>
+      <w:r>
+        <w:rPr>
+          <w:i/>
+          <w:iCs/>
+        </w:rPr>
+        <w:t>non-problematic</w:t>
+      </w:r>
+    </w:p>
+    <w:p>
+      <w:pPr>
+        <w:pStyle w:val="Paragraphedeliste"/>
+        <w:numPr>
+          <w:ilvl w:val="0"/>
+          <w:numId w:val="23"/>
+        </w:numPr>
+      </w:pPr>
+      <w:r>
+        <w:t>Six for the cotextual tokens among the 10 most frequent</w:t>
+      </w:r>
+    </w:p>
+    <w:p>
+      <w:r>
+        <w:t>We won’t discuss those features</w:t>
+      </w:r>
+      <w:r>
+        <w:t xml:space="preserve"> (cluttering, the notion of </w:t>
+      </w:r>
+      <w:r>
+        <w:rPr>
+          <w:i/>
+          <w:iCs/>
+        </w:rPr>
+        <w:t>cotext</w:t>
+      </w:r>
+      <w:r>
+        <w:t>, their selection…)</w:t>
+      </w:r>
+      <w:r>
+        <w:t xml:space="preserve">: the point was to improve the model and see if it would effect active learning. It did not. </w:t>
+      </w:r>
+    </w:p>
+    <w:p>
+      <w:r>
+        <w:rPr>
+          <w:noProof/>
+        </w:rPr>
         <w:lastRenderedPageBreak/>
-        <w:t xml:space="preserve">We may not be the only ones to have found that result. Chaudhery et al. (2021: 7) report the same difficulty and, when testing active learning, </w:t>
-      </w:r>
-      <w:r>
-        <w:t xml:space="preserve">use a scale between 0-1k tokens that reaches ~0.85 at 1k tokens, with the active strategy flattening and returning to the random selection level at that point. </w:t>
-      </w:r>
-    </w:p>
-    <w:p>
-      <w:r>
-        <w:t>T</w:t>
-      </w:r>
-      <w:r>
-        <w:t xml:space="preserve">he simplest hypothesis </w:t>
-      </w:r>
-      <w:r>
-        <w:t>would then be</w:t>
-      </w:r>
-      <w:r>
-        <w:t xml:space="preserve"> that our initial subset is already too big for active learning to have any impact</w:t>
-      </w:r>
-      <w:r>
-        <w:t xml:space="preserve">. </w:t>
-      </w:r>
-    </w:p>
-    <w:p>
-      <w:r>
-        <w:t>But even if active learning could still improve, the authors note the limits of relying purely on confidence scores:</w:t>
-      </w:r>
-    </w:p>
-    <w:p>
-      <w:pPr>
-        <w:ind w:left="567" w:right="567"/>
-        <w:rPr>
-          <w:i/>
-          <w:iCs/>
-        </w:rPr>
-      </w:pPr>
-      <w:r>
-        <w:t>I</w:t>
-      </w:r>
-      <w:r>
-        <w:t>ntuitively, because we would like to correct errors where tokens with true labels of DET are mis-labeled by</w:t>
-      </w:r>
-      <w:r>
-        <w:t xml:space="preserve"> </w:t>
-      </w:r>
-      <w:r>
-        <w:t>the model as PRO, asking the human annotator to</w:t>
-      </w:r>
-      <w:r>
-        <w:t xml:space="preserve"> </w:t>
-      </w:r>
-      <w:r>
-        <w:t>tag an instance with a true label of PRO, even if it</w:t>
-      </w:r>
-      <w:r>
-        <w:t xml:space="preserve"> </w:t>
-      </w:r>
-      <w:r>
-        <w:t>is uncertain, is not likely to be of much benefit.</w:t>
-      </w:r>
-      <w:r>
-        <w:rPr>
-          <w:i/>
-          <w:iCs/>
-        </w:rPr>
-        <w:t xml:space="preserve"> (idem: 2)</w:t>
-      </w:r>
-    </w:p>
-    <w:p>
-      <w:r>
-        <w:t xml:space="preserve">To explore those problems would go far beyond the scope of our experiment. </w:t>
-      </w:r>
-      <w:r>
-        <w:t xml:space="preserve">What remains is that we cannot easily select 100k </w:t>
-      </w:r>
-      <w:r>
-        <w:rPr>
-          <w:i/>
-          <w:iCs/>
-        </w:rPr>
-        <w:t>tokens</w:t>
-      </w:r>
-      <w:r>
-        <w:t xml:space="preserve"> that would be representative enough to ensure it would help train a model better than any other random selection; the new hypothesis would be that it would trade some cases against others, spread too far and too thin to be </w:t>
-      </w:r>
-      <w:r>
-        <w:t xml:space="preserve">targeted effectively. </w:t>
-      </w:r>
-    </w:p>
-    <w:p>
-      <w:r>
-        <w:t xml:space="preserve">We can still use the strategies for active learning to instead facilitate correction efforts: we can still select files with the most uncertainty, as well as only correct cases under a certain threshold. </w:t>
-      </w:r>
-      <w:r>
-        <w:t>This would at least lower the cost of correction and may lead, over time, toward a larger reference dataset.</w:t>
+        <w:drawing>
+          <wp:inline distT="0" distB="0" distL="0" distR="0" wp14:anchorId="71B883CD" wp14:editId="2581DC88">
+            <wp:extent cx="5760720" cy="2304287"/>
+            <wp:effectExtent l="0" t="0" r="0" b="1270"/>
+            <wp:docPr id="1729119727" name="Image 1"/>
+            <wp:cNvGraphicFramePr>
+              <a:graphicFrameLocks xmlns:a="http://schemas.openxmlformats.org/drawingml/2006/main" noChangeAspect="1"/>
+            </wp:cNvGraphicFramePr>
+            <a:graphic xmlns:a="http://schemas.openxmlformats.org/drawingml/2006/main">
+              <a:graphicData uri="http://schemas.openxmlformats.org/drawingml/2006/picture">
+                <pic:pic xmlns:pic="http://schemas.openxmlformats.org/drawingml/2006/picture">
+                  <pic:nvPicPr>
+                    <pic:cNvPr id="1729119727" name="Image 1"/>
+                    <pic:cNvPicPr/>
+                  </pic:nvPicPr>
+                  <pic:blipFill>
+                    <a:blip r:embed="rId16">
+                      <a:extLst>
+                        <a:ext uri="{28A0092B-C50C-407E-A947-70E740481C1C}">
+                          <a14:useLocalDpi xmlns:a14="http://schemas.microsoft.com/office/drawing/2010/main" val="0"/>
+                        </a:ext>
+                      </a:extLst>
+                    </a:blip>
+                    <a:stretch>
+                      <a:fillRect/>
+                    </a:stretch>
+                  </pic:blipFill>
+                  <pic:spPr>
+                    <a:xfrm>
+                      <a:off x="0" y="0"/>
+                      <a:ext cx="5760720" cy="2304287"/>
+                    </a:xfrm>
+                    <a:prstGeom prst="rect">
+                      <a:avLst/>
+                    </a:prstGeom>
+                  </pic:spPr>
+                </pic:pic>
+              </a:graphicData>
+            </a:graphic>
+          </wp:inline>
+        </w:drawing>
+      </w:r>
+      <w:r>
+        <w:br/>
+        <w:t>Fig.10: Low-size, added features file confidence selection</w:t>
+      </w:r>
+    </w:p>
+    <w:p>
+      <w:r>
+        <w:t xml:space="preserve">Figure 10 shows a better accuracy score overall for a traditional training (with a likely ceiling at ~0.965 achieved before 100k tokens for our selected features). </w:t>
+      </w:r>
+      <w:r>
+        <w:t>We would generalize from there that the model is not at fault – and that our simple version is valid for the purpose of this experiment.</w:t>
+      </w:r>
+    </w:p>
+    <w:p>
+      <w:r>
+        <w:t>We can only conclude that our strategies are indeed at fault; more specifically, that the reliance on confidence scores alone are not enough for data such as spoken language. That data follows Zipf’s law: a lot of token types with few occurrences and a few token types with many occurrences. We already tried to mitigate that distribution with our confidence score threshold</w:t>
+      </w:r>
+      <w:r>
+        <w:t>…</w:t>
+      </w:r>
+    </w:p>
+    <w:p/>
+    <w:p>
+      <w:pPr>
+        <w:pStyle w:val="Titre1"/>
+      </w:pPr>
+      <w:r>
+        <w:t>Conclusion</w:t>
+      </w:r>
+    </w:p>
+    <w:p>
+      <w:r>
+        <w:t>…</w:t>
       </w:r>
     </w:p>
     <w:p/>
     <w:p/>
     <w:p/>
     <w:p/>
+    <w:p/>
     <w:p>
       <w:pPr>
         <w:rPr>
@@ -3238,8 +3423,8 @@
       </w:r>
     </w:p>
     <w:sectPr>
-      <w:headerReference w:type="default" r:id="rId15"/>
-      <w:footerReference w:type="default" r:id="rId16"/>
+      <w:headerReference w:type="default" r:id="rId17"/>
+      <w:footerReference w:type="default" r:id="rId18"/>
       <w:pgSz w:w="11906" w:h="16838"/>
       <w:pgMar w:top="1417" w:right="1417" w:bottom="1417" w:left="1417" w:header="708" w:footer="708" w:gutter="0"/>
       <w:cols w:space="708"/>
@@ -4229,6 +4414,92 @@
     </w:lvl>
   </w:abstractNum>
   <w:abstractNum w:abstractNumId="9" w15:restartNumberingAfterBreak="0">
+    <w:nsid w:val="411E5B08"/>
+    <w:multiLevelType w:val="hybridMultilevel"/>
+    <w:tmpl w:val="2758E7F0"/>
+    <w:lvl w:ilvl="0" w:tplc="100C000F">
+      <w:start w:val="1"/>
+      <w:numFmt w:val="decimal"/>
+      <w:lvlText w:val="%1."/>
+      <w:lvlJc w:val="left"/>
+      <w:pPr>
+        <w:ind w:left="720" w:hanging="360"/>
+      </w:pPr>
+    </w:lvl>
+    <w:lvl w:ilvl="1" w:tplc="100C0019" w:tentative="1">
+      <w:start w:val="1"/>
+      <w:numFmt w:val="lowerLetter"/>
+      <w:lvlText w:val="%2."/>
+      <w:lvlJc w:val="left"/>
+      <w:pPr>
+        <w:ind w:left="1440" w:hanging="360"/>
+      </w:pPr>
+    </w:lvl>
+    <w:lvl w:ilvl="2" w:tplc="100C001B" w:tentative="1">
+      <w:start w:val="1"/>
+      <w:numFmt w:val="lowerRoman"/>
+      <w:lvlText w:val="%3."/>
+      <w:lvlJc w:val="right"/>
+      <w:pPr>
+        <w:ind w:left="2160" w:hanging="180"/>
+      </w:pPr>
+    </w:lvl>
+    <w:lvl w:ilvl="3" w:tplc="100C000F" w:tentative="1">
+      <w:start w:val="1"/>
+      <w:numFmt w:val="decimal"/>
+      <w:lvlText w:val="%4."/>
+      <w:lvlJc w:val="left"/>
+      <w:pPr>
+        <w:ind w:left="2880" w:hanging="360"/>
+      </w:pPr>
+    </w:lvl>
+    <w:lvl w:ilvl="4" w:tplc="100C0019" w:tentative="1">
+      <w:start w:val="1"/>
+      <w:numFmt w:val="lowerLetter"/>
+      <w:lvlText w:val="%5."/>
+      <w:lvlJc w:val="left"/>
+      <w:pPr>
+        <w:ind w:left="3600" w:hanging="360"/>
+      </w:pPr>
+    </w:lvl>
+    <w:lvl w:ilvl="5" w:tplc="100C001B" w:tentative="1">
+      <w:start w:val="1"/>
+      <w:numFmt w:val="lowerRoman"/>
+      <w:lvlText w:val="%6."/>
+      <w:lvlJc w:val="right"/>
+      <w:pPr>
+        <w:ind w:left="4320" w:hanging="180"/>
+      </w:pPr>
+    </w:lvl>
+    <w:lvl w:ilvl="6" w:tplc="100C000F" w:tentative="1">
+      <w:start w:val="1"/>
+      <w:numFmt w:val="decimal"/>
+      <w:lvlText w:val="%7."/>
+      <w:lvlJc w:val="left"/>
+      <w:pPr>
+        <w:ind w:left="5040" w:hanging="360"/>
+      </w:pPr>
+    </w:lvl>
+    <w:lvl w:ilvl="7" w:tplc="100C0019" w:tentative="1">
+      <w:start w:val="1"/>
+      <w:numFmt w:val="lowerLetter"/>
+      <w:lvlText w:val="%8."/>
+      <w:lvlJc w:val="left"/>
+      <w:pPr>
+        <w:ind w:left="5760" w:hanging="360"/>
+      </w:pPr>
+    </w:lvl>
+    <w:lvl w:ilvl="8" w:tplc="100C001B" w:tentative="1">
+      <w:start w:val="1"/>
+      <w:numFmt w:val="lowerRoman"/>
+      <w:lvlText w:val="%9."/>
+      <w:lvlJc w:val="right"/>
+      <w:pPr>
+        <w:ind w:left="6480" w:hanging="180"/>
+      </w:pPr>
+    </w:lvl>
+  </w:abstractNum>
+  <w:abstractNum w:abstractNumId="10" w15:restartNumberingAfterBreak="0">
     <w:nsid w:val="42E472A9"/>
     <w:multiLevelType w:val="hybridMultilevel"/>
     <w:tmpl w:val="370076AC"/>
@@ -4341,7 +4612,7 @@
       </w:rPr>
     </w:lvl>
   </w:abstractNum>
-  <w:abstractNum w:abstractNumId="10" w15:restartNumberingAfterBreak="0">
+  <w:abstractNum w:abstractNumId="11" w15:restartNumberingAfterBreak="0">
     <w:nsid w:val="4F0A7D9D"/>
     <w:multiLevelType w:val="hybridMultilevel"/>
     <w:tmpl w:val="8E802FCC"/>
@@ -4454,7 +4725,7 @@
       </w:rPr>
     </w:lvl>
   </w:abstractNum>
-  <w:abstractNum w:abstractNumId="11" w15:restartNumberingAfterBreak="0">
+  <w:abstractNum w:abstractNumId="12" w15:restartNumberingAfterBreak="0">
     <w:nsid w:val="4FDA2B6A"/>
     <w:multiLevelType w:val="hybridMultilevel"/>
     <w:tmpl w:val="71C285F8"/>
@@ -4540,7 +4811,7 @@
       </w:pPr>
     </w:lvl>
   </w:abstractNum>
-  <w:abstractNum w:abstractNumId="12" w15:restartNumberingAfterBreak="0">
+  <w:abstractNum w:abstractNumId="13" w15:restartNumberingAfterBreak="0">
     <w:nsid w:val="51C40179"/>
     <w:multiLevelType w:val="hybridMultilevel"/>
     <w:tmpl w:val="79FC5118"/>
@@ -4653,7 +4924,7 @@
       </w:rPr>
     </w:lvl>
   </w:abstractNum>
-  <w:abstractNum w:abstractNumId="13" w15:restartNumberingAfterBreak="0">
+  <w:abstractNum w:abstractNumId="14" w15:restartNumberingAfterBreak="0">
     <w:nsid w:val="60E922A0"/>
     <w:multiLevelType w:val="hybridMultilevel"/>
     <w:tmpl w:val="FBE87F88"/>
@@ -4739,7 +5010,7 @@
       </w:pPr>
     </w:lvl>
   </w:abstractNum>
-  <w:abstractNum w:abstractNumId="14" w15:restartNumberingAfterBreak="0">
+  <w:abstractNum w:abstractNumId="15" w15:restartNumberingAfterBreak="0">
     <w:nsid w:val="61275C60"/>
     <w:multiLevelType w:val="hybridMultilevel"/>
     <w:tmpl w:val="32880154"/>
@@ -4852,7 +5123,7 @@
       </w:rPr>
     </w:lvl>
   </w:abstractNum>
-  <w:abstractNum w:abstractNumId="15" w15:restartNumberingAfterBreak="0">
+  <w:abstractNum w:abstractNumId="16" w15:restartNumberingAfterBreak="0">
     <w:nsid w:val="656A5144"/>
     <w:multiLevelType w:val="hybridMultilevel"/>
     <w:tmpl w:val="BD5E76BC"/>
@@ -4938,7 +5209,7 @@
       </w:pPr>
     </w:lvl>
   </w:abstractNum>
-  <w:abstractNum w:abstractNumId="16" w15:restartNumberingAfterBreak="0">
+  <w:abstractNum w:abstractNumId="17" w15:restartNumberingAfterBreak="0">
     <w:nsid w:val="6FD04713"/>
     <w:multiLevelType w:val="hybridMultilevel"/>
     <w:tmpl w:val="BE240D4C"/>
@@ -5051,7 +5322,7 @@
       </w:rPr>
     </w:lvl>
   </w:abstractNum>
-  <w:abstractNum w:abstractNumId="17" w15:restartNumberingAfterBreak="0">
+  <w:abstractNum w:abstractNumId="18" w15:restartNumberingAfterBreak="0">
     <w:nsid w:val="72CD05D0"/>
     <w:multiLevelType w:val="hybridMultilevel"/>
     <w:tmpl w:val="6486ECFE"/>
@@ -5164,7 +5435,7 @@
       </w:rPr>
     </w:lvl>
   </w:abstractNum>
-  <w:abstractNum w:abstractNumId="18" w15:restartNumberingAfterBreak="0">
+  <w:abstractNum w:abstractNumId="19" w15:restartNumberingAfterBreak="0">
     <w:nsid w:val="78D564F5"/>
     <w:multiLevelType w:val="hybridMultilevel"/>
     <w:tmpl w:val="96BC33F0"/>
@@ -5277,7 +5548,7 @@
       </w:rPr>
     </w:lvl>
   </w:abstractNum>
-  <w:abstractNum w:abstractNumId="19" w15:restartNumberingAfterBreak="0">
+  <w:abstractNum w:abstractNumId="20" w15:restartNumberingAfterBreak="0">
     <w:nsid w:val="79E346A0"/>
     <w:multiLevelType w:val="hybridMultilevel"/>
     <w:tmpl w:val="7CF8CC34"/>
@@ -5363,7 +5634,7 @@
       </w:pPr>
     </w:lvl>
   </w:abstractNum>
-  <w:abstractNum w:abstractNumId="20" w15:restartNumberingAfterBreak="0">
+  <w:abstractNum w:abstractNumId="21" w15:restartNumberingAfterBreak="0">
     <w:nsid w:val="7D3D63ED"/>
     <w:multiLevelType w:val="hybridMultilevel"/>
     <w:tmpl w:val="A692B762"/>
@@ -5476,7 +5747,7 @@
       </w:rPr>
     </w:lvl>
   </w:abstractNum>
-  <w:abstractNum w:abstractNumId="21" w15:restartNumberingAfterBreak="0">
+  <w:abstractNum w:abstractNumId="22" w15:restartNumberingAfterBreak="0">
     <w:nsid w:val="7EBD7CB8"/>
     <w:multiLevelType w:val="hybridMultilevel"/>
     <w:tmpl w:val="EECED724"/>
@@ -5602,58 +5873,61 @@
     <w:abstractNumId w:val="0"/>
   </w:num>
   <w:num w:numId="5" w16cid:durableId="143353581">
-    <w:abstractNumId w:val="11"/>
+    <w:abstractNumId w:val="12"/>
   </w:num>
   <w:num w:numId="6" w16cid:durableId="1045331804">
     <w:abstractNumId w:val="4"/>
   </w:num>
   <w:num w:numId="7" w16cid:durableId="1176117355">
-    <w:abstractNumId w:val="13"/>
+    <w:abstractNumId w:val="14"/>
   </w:num>
   <w:num w:numId="8" w16cid:durableId="1195343046">
-    <w:abstractNumId w:val="21"/>
+    <w:abstractNumId w:val="22"/>
   </w:num>
   <w:num w:numId="9" w16cid:durableId="231236516">
-    <w:abstractNumId w:val="12"/>
+    <w:abstractNumId w:val="13"/>
   </w:num>
   <w:num w:numId="10" w16cid:durableId="1382023672">
     <w:abstractNumId w:val="8"/>
   </w:num>
   <w:num w:numId="11" w16cid:durableId="642581609">
-    <w:abstractNumId w:val="16"/>
+    <w:abstractNumId w:val="17"/>
   </w:num>
   <w:num w:numId="12" w16cid:durableId="429812824">
-    <w:abstractNumId w:val="9"/>
+    <w:abstractNumId w:val="10"/>
   </w:num>
   <w:num w:numId="13" w16cid:durableId="923757652">
     <w:abstractNumId w:val="1"/>
   </w:num>
   <w:num w:numId="14" w16cid:durableId="1314791955">
-    <w:abstractNumId w:val="14"/>
+    <w:abstractNumId w:val="15"/>
   </w:num>
   <w:num w:numId="15" w16cid:durableId="1506171267">
     <w:abstractNumId w:val="7"/>
   </w:num>
   <w:num w:numId="16" w16cid:durableId="417144016">
-    <w:abstractNumId w:val="20"/>
+    <w:abstractNumId w:val="21"/>
   </w:num>
   <w:num w:numId="17" w16cid:durableId="447822802">
     <w:abstractNumId w:val="3"/>
   </w:num>
   <w:num w:numId="18" w16cid:durableId="1310016605">
-    <w:abstractNumId w:val="17"/>
+    <w:abstractNumId w:val="18"/>
   </w:num>
   <w:num w:numId="19" w16cid:durableId="1212424553">
-    <w:abstractNumId w:val="15"/>
+    <w:abstractNumId w:val="16"/>
   </w:num>
   <w:num w:numId="20" w16cid:durableId="847643510">
+    <w:abstractNumId w:val="20"/>
+  </w:num>
+  <w:num w:numId="21" w16cid:durableId="928729968">
+    <w:abstractNumId w:val="11"/>
+  </w:num>
+  <w:num w:numId="22" w16cid:durableId="827861794">
     <w:abstractNumId w:val="19"/>
   </w:num>
-  <w:num w:numId="21" w16cid:durableId="928729968">
-    <w:abstractNumId w:val="10"/>
-  </w:num>
-  <w:num w:numId="22" w16cid:durableId="827861794">
-    <w:abstractNumId w:val="18"/>
+  <w:num w:numId="23" w16cid:durableId="641934269">
+    <w:abstractNumId w:val="9"/>
   </w:num>
 </w:numbering>
 </file>
@@ -6266,6 +6540,7 @@
   <w:style w:type="character" w:default="1" w:styleId="Policepardfaut">
     <w:name w:val="Default Paragraph Font"/>
     <w:uiPriority w:val="1"/>
+    <w:semiHidden/>
     <w:unhideWhenUsed/>
   </w:style>
   <w:style w:type="table" w:default="1" w:styleId="TableauNormal">

</xml_diff>